<commit_message>
Subiendo primera parte del cuestionario con la pregunta del tipo verdadero con Falso
</commit_message>
<xml_diff>
--- a/extra/Preguntas NIVEL NOVATO.docx
+++ b/extra/Preguntas NIVEL NOVATO.docx
@@ -27,8 +27,14 @@
           <w:ilvl w:val="0"/>
           <w:numId w:val="1"/>
         </w:numPr>
-      </w:pPr>
-      <w:r>
+        <w:rPr>
+          <w:color w:val="FF0000"/>
+        </w:rPr>
+      </w:pPr>
+      <w:r>
+        <w:rPr>
+          <w:color w:val="FF0000"/>
+        </w:rPr>
         <w:t>Decida si el enunciado siguiente es verdadero o falso</w:t>
       </w:r>
     </w:p>
@@ -53,60 +59,78 @@
           <w:ilvl w:val="0"/>
           <w:numId w:val="1"/>
         </w:numPr>
-      </w:pPr>
-      <w:r>
+        <w:rPr>
+          <w:color w:val="FF0000"/>
+        </w:rPr>
+      </w:pPr>
+      <w:r>
+        <w:rPr>
+          <w:color w:val="FF0000"/>
+        </w:rPr>
         <w:t>Decida si el enunciado siguiente es verdadero o falso</w:t>
       </w:r>
     </w:p>
     <w:p>
       <w:pPr>
         <w:ind w:left="708"/>
-      </w:pPr>
-      <w:r>
-        <w:rPr>
-          <w:color w:val="FF0000"/>
-        </w:rPr>
-        <w:t xml:space="preserve">La psicología médica se centra únicamente en el diagnóstico y tratamiento de enfermedades mentales. </w:t>
-      </w:r>
-      <w:r>
-        <w:t>(F)</w:t>
-      </w:r>
-    </w:p>
-    <w:p>
-      <w:pPr>
-        <w:pStyle w:val="4"/>
-        <w:numPr>
-          <w:ilvl w:val="0"/>
-          <w:numId w:val="1"/>
-        </w:numPr>
-      </w:pPr>
-      <w:r>
+        <w:rPr>
+          <w:color w:val="FF0000"/>
+        </w:rPr>
+      </w:pPr>
+      <w:r>
+        <w:rPr>
+          <w:color w:val="FF0000"/>
+        </w:rPr>
+        <w:t>La psicología médica se centra únicamente en el diagnóstico y tratamiento de enfermedades mentales. (F)</w:t>
+      </w:r>
+    </w:p>
+    <w:p>
+      <w:pPr>
+        <w:pStyle w:val="4"/>
+        <w:numPr>
+          <w:ilvl w:val="0"/>
+          <w:numId w:val="1"/>
+        </w:numPr>
+        <w:rPr>
+          <w:color w:val="FF0000"/>
+        </w:rPr>
+      </w:pPr>
+      <w:r>
+        <w:rPr>
+          <w:color w:val="FF0000"/>
+        </w:rPr>
         <w:t>Decida si el enunciado siguiente es verdadero o falso</w:t>
       </w:r>
     </w:p>
     <w:p>
       <w:pPr>
         <w:ind w:left="708"/>
-      </w:pPr>
-      <w:r>
-        <w:rPr>
-          <w:color w:val="FF0000"/>
-        </w:rPr>
-        <w:t>El apoyo social puede tener un impacto positivo en el bienestar y la recuperación de un paciente.</w:t>
-      </w:r>
-      <w:r>
-        <w:t xml:space="preserve"> (V)</w:t>
-      </w:r>
-    </w:p>
-    <w:p>
-      <w:pPr>
-        <w:pStyle w:val="4"/>
-        <w:numPr>
-          <w:ilvl w:val="0"/>
-          <w:numId w:val="1"/>
-        </w:numPr>
-      </w:pPr>
-      <w:r>
+        <w:rPr>
+          <w:color w:val="FF0000"/>
+        </w:rPr>
+      </w:pPr>
+      <w:r>
+        <w:rPr>
+          <w:color w:val="FF0000"/>
+        </w:rPr>
+        <w:t>El apoyo social puede tener un impacto positivo en el bienestar y la recuperación de un paciente. (V)</w:t>
+      </w:r>
+    </w:p>
+    <w:p>
+      <w:pPr>
+        <w:pStyle w:val="4"/>
+        <w:numPr>
+          <w:ilvl w:val="0"/>
+          <w:numId w:val="1"/>
+        </w:numPr>
+        <w:rPr>
+          <w:color w:val="FF0000"/>
+        </w:rPr>
+      </w:pPr>
+      <w:r>
+        <w:rPr>
+          <w:color w:val="FF0000"/>
+        </w:rPr>
         <w:t>Decida si el enunciado siguiente es verdadero o falso</w:t>
       </w:r>
     </w:p>
@@ -151,14 +175,23 @@
           <w:ilvl w:val="0"/>
           <w:numId w:val="1"/>
         </w:numPr>
-      </w:pPr>
-      <w:r>
+        <w:rPr>
+          <w:color w:val="FF0000"/>
+        </w:rPr>
+      </w:pPr>
+      <w:r>
+        <w:rPr>
+          <w:color w:val="FF0000"/>
+        </w:rPr>
         <w:t>Decida si el enunciado siguiente es verdadero o falso</w:t>
       </w:r>
     </w:p>
     <w:p>
       <w:pPr>
         <w:ind w:left="708"/>
+        <w:rPr>
+          <w:color w:val="FF0000"/>
+        </w:rPr>
       </w:pPr>
       <w:r>
         <w:rPr>
@@ -174,8 +207,14 @@
           <w:ilvl w:val="0"/>
           <w:numId w:val="1"/>
         </w:numPr>
-      </w:pPr>
-      <w:r>
+        <w:rPr>
+          <w:color w:val="FF0000"/>
+        </w:rPr>
+      </w:pPr>
+      <w:r>
+        <w:rPr>
+          <w:color w:val="FF0000"/>
+        </w:rPr>
         <w:t>Decida si el enunciado siguiente es verdadero o falso</w:t>
       </w:r>
     </w:p>
@@ -200,8 +239,14 @@
           <w:ilvl w:val="0"/>
           <w:numId w:val="1"/>
         </w:numPr>
-      </w:pPr>
-      <w:r>
+        <w:rPr>
+          <w:color w:val="FF0000"/>
+        </w:rPr>
+      </w:pPr>
+      <w:r>
+        <w:rPr>
+          <w:color w:val="FF0000"/>
+        </w:rPr>
         <w:t>Decida si el enunciado siguiente es verdadero o falso</w:t>
       </w:r>
     </w:p>
@@ -226,8 +271,14 @@
           <w:ilvl w:val="0"/>
           <w:numId w:val="1"/>
         </w:numPr>
-      </w:pPr>
-      <w:r>
+        <w:rPr>
+          <w:color w:val="FF0000"/>
+        </w:rPr>
+      </w:pPr>
+      <w:r>
+        <w:rPr>
+          <w:color w:val="FF0000"/>
+        </w:rPr>
         <w:t>Decida si el enunciado siguiente es verdadero o falso</w:t>
       </w:r>
     </w:p>
@@ -252,70 +303,92 @@
           <w:ilvl w:val="0"/>
           <w:numId w:val="1"/>
         </w:numPr>
-      </w:pPr>
-      <w:r>
+        <w:rPr>
+          <w:color w:val="FF0000"/>
+        </w:rPr>
+      </w:pPr>
+      <w:r>
+        <w:rPr>
+          <w:color w:val="FF0000"/>
+        </w:rPr>
         <w:t>Decida si el enunciado siguiente es verdadero o falso</w:t>
       </w:r>
     </w:p>
     <w:p>
       <w:pPr>
         <w:ind w:left="708"/>
-      </w:pPr>
-      <w:r>
-        <w:rPr>
-          <w:color w:val="FF0000"/>
-        </w:rPr>
-        <w:t>La entrevista médica es un proceso de comunicación entre el médico y el paciente para discutir temas personales</w:t>
-      </w:r>
-      <w:r>
-        <w:t xml:space="preserve"> (F)</w:t>
-      </w:r>
-    </w:p>
-    <w:p>
-      <w:pPr>
-        <w:pStyle w:val="4"/>
-        <w:numPr>
-          <w:ilvl w:val="0"/>
-          <w:numId w:val="1"/>
-        </w:numPr>
-      </w:pPr>
-      <w:r>
+        <w:rPr>
+          <w:color w:val="FF0000"/>
+        </w:rPr>
+      </w:pPr>
+      <w:r>
+        <w:rPr>
+          <w:color w:val="FF0000"/>
+        </w:rPr>
+        <w:t>La entrevista médica es un proceso de comunicación entre el médico y el paciente para discutir temas personales (F)</w:t>
+      </w:r>
+    </w:p>
+    <w:p>
+      <w:pPr>
+        <w:pStyle w:val="4"/>
+        <w:numPr>
+          <w:ilvl w:val="0"/>
+          <w:numId w:val="1"/>
+        </w:numPr>
+        <w:rPr>
+          <w:color w:val="FF0000"/>
+        </w:rPr>
+      </w:pPr>
+      <w:r>
+        <w:rPr>
+          <w:color w:val="FF0000"/>
+        </w:rPr>
         <w:t>Decida si el enunciado siguiente es verdadero o falso</w:t>
       </w:r>
     </w:p>
     <w:p>
       <w:pPr>
         <w:ind w:left="708"/>
-      </w:pPr>
-      <w:bookmarkStart w:id="0" w:name="_GoBack"/>
-      <w:r>
-        <w:rPr>
-          <w:color w:val="FF0000"/>
-        </w:rPr>
-        <w:t>La entrevista médica es un proceso de comunicación entre el médico y el paciente para realizar exámenes físicos</w:t>
-      </w:r>
-      <w:bookmarkEnd w:id="0"/>
-      <w:r>
-        <w:t xml:space="preserve"> (F)</w:t>
-      </w:r>
-    </w:p>
-    <w:p>
-      <w:pPr>
-        <w:pStyle w:val="4"/>
-        <w:numPr>
-          <w:ilvl w:val="0"/>
-          <w:numId w:val="1"/>
-        </w:numPr>
-      </w:pPr>
-      <w:r>
+        <w:rPr>
+          <w:color w:val="FF0000"/>
+        </w:rPr>
+      </w:pPr>
+      <w:r>
+        <w:rPr>
+          <w:color w:val="FF0000"/>
+        </w:rPr>
+        <w:t>La entrevista médica es un proceso de comunicación entre el médico y el paciente para realizar exámenes físicos (F)</w:t>
+      </w:r>
+    </w:p>
+    <w:p>
+      <w:pPr>
+        <w:pStyle w:val="4"/>
+        <w:numPr>
+          <w:ilvl w:val="0"/>
+          <w:numId w:val="1"/>
+        </w:numPr>
+        <w:rPr>
+          <w:color w:val="FF0000"/>
+        </w:rPr>
+      </w:pPr>
+      <w:r>
+        <w:rPr>
+          <w:color w:val="FF0000"/>
+        </w:rPr>
         <w:t>Decida si el enunciado siguiente es verdadero o falso</w:t>
       </w:r>
     </w:p>
     <w:p>
       <w:pPr>
         <w:ind w:left="708"/>
-      </w:pPr>
-      <w:r>
+        <w:rPr>
+          <w:color w:val="FF0000"/>
+        </w:rPr>
+      </w:pPr>
+      <w:r>
+        <w:rPr>
+          <w:color w:val="FF0000"/>
+        </w:rPr>
         <w:t>El objetivo de la entrevista médica es establecer una relación de confianza con el paciente. # Uno de los objetivos de la entrevista médica es establecer una relación de confianza con el paciente. (V)</w:t>
       </w:r>
     </w:p>
@@ -352,8 +425,14 @@
           <w:ilvl w:val="0"/>
           <w:numId w:val="1"/>
         </w:numPr>
-      </w:pPr>
-      <w:r>
+        <w:rPr>
+          <w:color w:val="FF0000"/>
+        </w:rPr>
+      </w:pPr>
+      <w:r>
+        <w:rPr>
+          <w:color w:val="FF0000"/>
+        </w:rPr>
         <w:t>La prescripción de medicamentos es parte de la entrevista médica, pero no es el objetivo principal. (V)</w:t>
       </w:r>
     </w:p>
@@ -364,8 +443,14 @@
           <w:ilvl w:val="0"/>
           <w:numId w:val="1"/>
         </w:numPr>
-      </w:pPr>
-      <w:r>
+        <w:rPr>
+          <w:color w:val="FF0000"/>
+        </w:rPr>
+      </w:pPr>
+      <w:r>
+        <w:rPr>
+          <w:color w:val="FF0000"/>
+        </w:rPr>
         <w:t>Las pruebas de laboratorio son parte de la entrevista médica, pero no es el objetivo principal. (V)</w:t>
       </w:r>
     </w:p>
@@ -376,8 +461,14 @@
           <w:ilvl w:val="0"/>
           <w:numId w:val="1"/>
         </w:numPr>
-      </w:pPr>
-      <w:r>
+        <w:rPr>
+          <w:color w:val="FF0000"/>
+        </w:rPr>
+      </w:pPr>
+      <w:r>
+        <w:rPr>
+          <w:color w:val="FF0000"/>
+        </w:rPr>
         <w:t>Escuchar activamente al paciente es una habilidad importante en la entrevista médica. (V)</w:t>
       </w:r>
     </w:p>
@@ -388,8 +479,14 @@
           <w:ilvl w:val="0"/>
           <w:numId w:val="1"/>
         </w:numPr>
-      </w:pPr>
-      <w:r>
+        <w:rPr>
+          <w:color w:val="FF0000"/>
+        </w:rPr>
+      </w:pPr>
+      <w:r>
+        <w:rPr>
+          <w:color w:val="FF0000"/>
+        </w:rPr>
         <w:t>Prestar atención a la comunicación no verbal del paciente es importante en la entrevista médica (V)</w:t>
       </w:r>
     </w:p>
@@ -400,8 +497,14 @@
           <w:ilvl w:val="0"/>
           <w:numId w:val="1"/>
         </w:numPr>
-      </w:pPr>
-      <w:r>
+        <w:rPr>
+          <w:color w:val="FF0000"/>
+        </w:rPr>
+      </w:pPr>
+      <w:r>
+        <w:rPr>
+          <w:color w:val="FF0000"/>
+        </w:rPr>
         <w:t>La confidencialidad es un principio ético que se debe respetar en la entrevista médica. (V)</w:t>
       </w:r>
     </w:p>
@@ -412,8 +515,14 @@
           <w:ilvl w:val="0"/>
           <w:numId w:val="1"/>
         </w:numPr>
-      </w:pPr>
-      <w:r>
+        <w:rPr>
+          <w:color w:val="FF0000"/>
+        </w:rPr>
+      </w:pPr>
+      <w:r>
+        <w:rPr>
+          <w:color w:val="FF0000"/>
+        </w:rPr>
         <w:t>La divulgación de información es un principio ético en la entrevista médica. (F)</w:t>
       </w:r>
     </w:p>
@@ -424,8 +533,14 @@
           <w:ilvl w:val="0"/>
           <w:numId w:val="1"/>
         </w:numPr>
-      </w:pPr>
-      <w:r>
+        <w:rPr>
+          <w:color w:val="FF0000"/>
+        </w:rPr>
+      </w:pPr>
+      <w:r>
+        <w:rPr>
+          <w:color w:val="FF0000"/>
+        </w:rPr>
         <w:t>La confidencialidad solo se aplica a pacientes con enfermedades contagiosas. (F)</w:t>
       </w:r>
     </w:p>
@@ -4680,11 +4795,19 @@
           <w:ilvl w:val="0"/>
           <w:numId w:val="15"/>
         </w:numPr>
-      </w:pPr>
-      <w:r>
+        <w:rPr>
+          <w:color w:val="FF0000"/>
+        </w:rPr>
+      </w:pPr>
+      <w:bookmarkStart w:id="0" w:name="_GoBack"/>
+      <w:r>
+        <w:rPr>
+          <w:color w:val="FF0000"/>
+        </w:rPr>
         <w:t>El uso de medicamentos es más efectivo que la psicoterapia en el tratamiento de la ansiedad. (Falso)</w:t>
       </w:r>
     </w:p>
+    <w:bookmarkEnd w:id="0"/>
     <w:p/>
     <w:p>
       <w:pPr>
@@ -4693,8 +4816,14 @@
           <w:ilvl w:val="0"/>
           <w:numId w:val="15"/>
         </w:numPr>
-      </w:pPr>
-      <w:r>
+        <w:rPr>
+          <w:color w:val="FF0000"/>
+        </w:rPr>
+      </w:pPr>
+      <w:r>
+        <w:rPr>
+          <w:color w:val="FF0000"/>
+        </w:rPr>
         <w:t>La psicoterapia es útil en el tratamiento de la ansiedad social. (Verdadero)</w:t>
       </w:r>
     </w:p>
@@ -4706,8 +4835,14 @@
           <w:ilvl w:val="0"/>
           <w:numId w:val="15"/>
         </w:numPr>
-      </w:pPr>
-      <w:r>
+        <w:rPr>
+          <w:color w:val="FF0000"/>
+        </w:rPr>
+      </w:pPr>
+      <w:r>
+        <w:rPr>
+          <w:color w:val="FF0000"/>
+        </w:rPr>
         <w:t>La TCC es una forma de psicoterapia que se enfoca en cambiar los pensamientos y comportamientos que contribuyen a la ansiedad. (Verdadero)</w:t>
       </w:r>
     </w:p>
@@ -4719,8 +4854,14 @@
           <w:ilvl w:val="0"/>
           <w:numId w:val="15"/>
         </w:numPr>
-      </w:pPr>
-      <w:r>
+        <w:rPr>
+          <w:color w:val="FF0000"/>
+        </w:rPr>
+      </w:pPr>
+      <w:r>
+        <w:rPr>
+          <w:color w:val="FF0000"/>
+        </w:rPr>
         <w:t>La hipnosis es una forma efectiva de psicoterapia para el tratamiento de la ansiedad. (Verdadero)</w:t>
       </w:r>
     </w:p>
@@ -4732,8 +4873,14 @@
           <w:ilvl w:val="0"/>
           <w:numId w:val="15"/>
         </w:numPr>
-      </w:pPr>
-      <w:r>
+        <w:rPr>
+          <w:color w:val="FF0000"/>
+        </w:rPr>
+      </w:pPr>
+      <w:r>
+        <w:rPr>
+          <w:color w:val="FF0000"/>
+        </w:rPr>
         <w:t>La psicoterapia es un tratamiento a largo plazo para la ansiedad. (Verdadero)</w:t>
       </w:r>
     </w:p>
@@ -4745,8 +4892,14 @@
           <w:ilvl w:val="0"/>
           <w:numId w:val="15"/>
         </w:numPr>
-      </w:pPr>
-      <w:r>
+        <w:rPr>
+          <w:color w:val="FF0000"/>
+        </w:rPr>
+      </w:pPr>
+      <w:r>
+        <w:rPr>
+          <w:color w:val="FF0000"/>
+        </w:rPr>
         <w:t>La terapia de aceptación y compromiso (TAC) es una forma de psicoterapia que se enfoca en aceptar los pensamientos y sentimientos que causan ansiedad. (Verdadero)</w:t>
       </w:r>
     </w:p>
@@ -4758,8 +4911,14 @@
           <w:ilvl w:val="0"/>
           <w:numId w:val="15"/>
         </w:numPr>
-      </w:pPr>
-      <w:r>
+        <w:rPr>
+          <w:color w:val="FF0000"/>
+        </w:rPr>
+      </w:pPr>
+      <w:r>
+        <w:rPr>
+          <w:color w:val="FF0000"/>
+        </w:rPr>
         <w:t>La psicoterapia no es útil en el tratamiento de fobias específicas. (Falso)</w:t>
       </w:r>
     </w:p>
@@ -4771,8 +4930,14 @@
           <w:ilvl w:val="0"/>
           <w:numId w:val="15"/>
         </w:numPr>
-      </w:pPr>
-      <w:r>
+        <w:rPr>
+          <w:color w:val="FF0000"/>
+        </w:rPr>
+      </w:pPr>
+      <w:r>
+        <w:rPr>
+          <w:color w:val="FF0000"/>
+        </w:rPr>
         <w:t>La psicoterapia no tiene efectos secundarios como los medicamentos para la ansiedad. (Verdadero)</w:t>
       </w:r>
     </w:p>
@@ -4784,8 +4949,14 @@
           <w:ilvl w:val="0"/>
           <w:numId w:val="15"/>
         </w:numPr>
-      </w:pPr>
-      <w:r>
+        <w:rPr>
+          <w:color w:val="FF0000"/>
+        </w:rPr>
+      </w:pPr>
+      <w:r>
+        <w:rPr>
+          <w:color w:val="FF0000"/>
+        </w:rPr>
         <w:t>La terapia interpersonal es una forma efectiva de psicoterapia para el tratamiento de la ansiedad. (Verdadero)</w:t>
       </w:r>
     </w:p>
@@ -4797,8 +4968,14 @@
           <w:ilvl w:val="0"/>
           <w:numId w:val="15"/>
         </w:numPr>
-      </w:pPr>
-      <w:r>
+        <w:rPr>
+          <w:color w:val="FF0000"/>
+        </w:rPr>
+      </w:pPr>
+      <w:r>
+        <w:rPr>
+          <w:color w:val="FF0000"/>
+        </w:rPr>
         <w:t>La psicoterapia es menos efectiva en el tratamiento de la ansiedad que los medicamentos antidepresivos. (Falso)</w:t>
       </w:r>
     </w:p>
@@ -4810,8 +4987,14 @@
           <w:ilvl w:val="0"/>
           <w:numId w:val="15"/>
         </w:numPr>
-      </w:pPr>
-      <w:r>
+        <w:rPr>
+          <w:color w:val="FF0000"/>
+        </w:rPr>
+      </w:pPr>
+      <w:r>
+        <w:rPr>
+          <w:color w:val="FF0000"/>
+        </w:rPr>
         <w:t>La psicoterapia es un tratamiento recomendado para los pacientes con ansiedad que tienen efectos secundarios negativos con los medicamentos. (Verdadero)</w:t>
       </w:r>
     </w:p>
@@ -4823,8 +5006,14 @@
           <w:ilvl w:val="0"/>
           <w:numId w:val="15"/>
         </w:numPr>
-      </w:pPr>
-      <w:r>
+        <w:rPr>
+          <w:color w:val="FF0000"/>
+        </w:rPr>
+      </w:pPr>
+      <w:r>
+        <w:rPr>
+          <w:color w:val="FF0000"/>
+        </w:rPr>
         <w:t>La psicoterapia es inútil en el tratamiento de los ataques de pánico. (Falso)</w:t>
       </w:r>
     </w:p>
@@ -6356,7 +6545,7 @@
     <w:lsdException w:qFormat="1" w:unhideWhenUsed="0" w:uiPriority="10" w:semiHidden="0" w:name="Title"/>
     <w:lsdException w:uiPriority="99" w:name="Closing"/>
     <w:lsdException w:uiPriority="99" w:name="Signature"/>
-    <w:lsdException w:uiPriority="1" w:name="Default Paragraph Font"/>
+    <w:lsdException w:qFormat="1" w:uiPriority="1" w:name="Default Paragraph Font"/>
     <w:lsdException w:uiPriority="99" w:name="Body Text"/>
     <w:lsdException w:uiPriority="99" w:name="Body Text Indent"/>
     <w:lsdException w:uiPriority="99" w:name="List Continue"/>
@@ -6394,7 +6583,7 @@
     <w:lsdException w:uiPriority="99" w:name="HTML Sample"/>
     <w:lsdException w:uiPriority="99" w:name="HTML Typewriter"/>
     <w:lsdException w:uiPriority="99" w:name="HTML Variable"/>
-    <w:lsdException w:uiPriority="99" w:name="Normal Table"/>
+    <w:lsdException w:qFormat="1" w:uiPriority="99" w:name="Normal Table"/>
     <w:lsdException w:uiPriority="99" w:name="annotation subject"/>
     <w:lsdException w:uiPriority="99" w:name="Table Simple 1"/>
     <w:lsdException w:uiPriority="99" w:name="Table Simple 2"/>
@@ -6559,12 +6748,14 @@
     <w:name w:val="Default Paragraph Font"/>
     <w:semiHidden/>
     <w:unhideWhenUsed/>
+    <w:qFormat/>
     <w:uiPriority w:val="1"/>
   </w:style>
   <w:style w:type="table" w:default="1" w:styleId="3">
     <w:name w:val="Normal Table"/>
     <w:semiHidden/>
     <w:unhideWhenUsed/>
+    <w:qFormat/>
     <w:uiPriority w:val="99"/>
     <w:tblPr>
       <w:tblCellMar>

</xml_diff>

<commit_message>
Subiendo base de cuestionario visual con pregunta de verdadero y falso
</commit_message>
<xml_diff>
--- a/extra/Preguntas NIVEL NOVATO.docx
+++ b/extra/Preguntas NIVEL NOVATO.docx
@@ -1086,8 +1086,14 @@
           <w:ilvl w:val="0"/>
           <w:numId w:val="1"/>
         </w:numPr>
-      </w:pPr>
-      <w:r>
+        <w:rPr>
+          <w:color w:val="FF0000"/>
+        </w:rPr>
+      </w:pPr>
+      <w:r>
+        <w:rPr>
+          <w:color w:val="FF0000"/>
+        </w:rPr>
         <w:t>La psicología médica se enfoca en el estudio de los trastornos mentales. (F)</w:t>
       </w:r>
     </w:p>
@@ -1098,8 +1104,14 @@
           <w:ilvl w:val="0"/>
           <w:numId w:val="1"/>
         </w:numPr>
-      </w:pPr>
-      <w:r>
+        <w:rPr>
+          <w:color w:val="FF0000"/>
+        </w:rPr>
+      </w:pPr>
+      <w:r>
+        <w:rPr>
+          <w:color w:val="FF0000"/>
+        </w:rPr>
         <w:t>La psicología médica tiene como objetivo mejorar la calidad de vida de los pacientes. (V)</w:t>
       </w:r>
     </w:p>
@@ -1110,8 +1122,14 @@
           <w:ilvl w:val="0"/>
           <w:numId w:val="1"/>
         </w:numPr>
-      </w:pPr>
-      <w:r>
+        <w:rPr>
+          <w:color w:val="FF0000"/>
+        </w:rPr>
+      </w:pPr>
+      <w:r>
+        <w:rPr>
+          <w:color w:val="FF0000"/>
+        </w:rPr>
         <w:t>La psicología médica maneja la idea de que el apoyo social y emocional puede mejorar la salud y el bienestar de los pacientes (V)</w:t>
       </w:r>
     </w:p>
@@ -1122,8 +1140,14 @@
           <w:ilvl w:val="0"/>
           <w:numId w:val="1"/>
         </w:numPr>
-      </w:pPr>
-      <w:r>
+        <w:rPr>
+          <w:color w:val="FF0000"/>
+        </w:rPr>
+      </w:pPr>
+      <w:r>
+        <w:rPr>
+          <w:color w:val="FF0000"/>
+        </w:rPr>
         <w:t>La psicología médica se enfoca en el estudio de la interacción entre los factores psicológicos y la salud física (V)</w:t>
       </w:r>
     </w:p>
@@ -1134,8 +1158,14 @@
           <w:ilvl w:val="0"/>
           <w:numId w:val="1"/>
         </w:numPr>
-      </w:pPr>
-      <w:r>
+        <w:rPr>
+          <w:color w:val="FF0000"/>
+        </w:rPr>
+      </w:pPr>
+      <w:r>
+        <w:rPr>
+          <w:color w:val="FF0000"/>
+        </w:rPr>
         <w:t>La psicología médica ayudar a los pacientes a enfrentar el estrés, el dolor crónico y las enfermedades crónicas (V)</w:t>
       </w:r>
     </w:p>
@@ -1146,8 +1176,14 @@
           <w:ilvl w:val="0"/>
           <w:numId w:val="1"/>
         </w:numPr>
-      </w:pPr>
-      <w:r>
+        <w:rPr>
+          <w:color w:val="FF0000"/>
+        </w:rPr>
+      </w:pPr>
+      <w:r>
+        <w:rPr>
+          <w:color w:val="FF0000"/>
+        </w:rPr>
         <w:t>La psicología médica se basa en la idea de que la mente y el cuerpo están interconectados y se influyen mutuamente. (V)</w:t>
       </w:r>
     </w:p>
@@ -1158,8 +1194,14 @@
           <w:ilvl w:val="0"/>
           <w:numId w:val="1"/>
         </w:numPr>
-      </w:pPr>
-      <w:r>
+        <w:rPr>
+          <w:color w:val="FF0000"/>
+        </w:rPr>
+      </w:pPr>
+      <w:r>
+        <w:rPr>
+          <w:color w:val="FF0000"/>
+        </w:rPr>
         <w:t>La psicología médica puede ayudar a los pacientes a mejorar su calidad de vida al aprender a manejar el estrés y desarrollar habilidades de afrontamiento saludables. (V)</w:t>
       </w:r>
     </w:p>
@@ -1170,8 +1212,14 @@
           <w:ilvl w:val="0"/>
           <w:numId w:val="1"/>
         </w:numPr>
-      </w:pPr>
-      <w:r>
+        <w:rPr>
+          <w:color w:val="FF0000"/>
+        </w:rPr>
+      </w:pPr>
+      <w:r>
+        <w:rPr>
+          <w:color w:val="FF0000"/>
+        </w:rPr>
         <w:t>La psicología médica se centra en el tratamiento de los aspectos emocionales y psicológicos de la enfermedad. (V)</w:t>
       </w:r>
     </w:p>
@@ -1182,8 +1230,14 @@
           <w:ilvl w:val="0"/>
           <w:numId w:val="1"/>
         </w:numPr>
-      </w:pPr>
-      <w:r>
+        <w:rPr>
+          <w:color w:val="FF0000"/>
+        </w:rPr>
+      </w:pPr>
+      <w:r>
+        <w:rPr>
+          <w:color w:val="FF0000"/>
+        </w:rPr>
         <w:t>La psicología médica se centra en el tratamiento de los aspectos físicos de la enfermedad. (F)</w:t>
       </w:r>
     </w:p>
@@ -1194,8 +1248,14 @@
           <w:ilvl w:val="0"/>
           <w:numId w:val="1"/>
         </w:numPr>
-      </w:pPr>
-      <w:r>
+        <w:rPr>
+          <w:color w:val="FF0000"/>
+        </w:rPr>
+      </w:pPr>
+      <w:r>
+        <w:rPr>
+          <w:color w:val="FF0000"/>
+        </w:rPr>
         <w:t>La psicología médica puede ayudar a los pacientes a lidiar con el diagnóstico y el tratamiento de enfermedades graves, como el cáncer y las enfermedades cardíacas. (V)</w:t>
       </w:r>
     </w:p>
@@ -1206,16 +1266,28 @@
           <w:ilvl w:val="0"/>
           <w:numId w:val="1"/>
         </w:numPr>
-      </w:pPr>
-      <w:r>
+        <w:rPr>
+          <w:color w:val="FF0000"/>
+        </w:rPr>
+      </w:pPr>
+      <w:r>
+        <w:rPr>
+          <w:color w:val="FF0000"/>
+        </w:rPr>
         <w:t>Decida si el enunciado siguiente es verdadero o falso</w:t>
       </w:r>
     </w:p>
     <w:p>
       <w:pPr>
         <w:ind w:left="708"/>
-      </w:pPr>
-      <w:r>
+        <w:rPr>
+          <w:color w:val="FF0000"/>
+        </w:rPr>
+      </w:pPr>
+      <w:r>
+        <w:rPr>
+          <w:color w:val="FF0000"/>
+        </w:rPr>
         <w:t>El estrés crónico puede tener un impacto negativo en la salud física de una persona. (V)</w:t>
       </w:r>
     </w:p>
@@ -1226,16 +1298,28 @@
           <w:ilvl w:val="0"/>
           <w:numId w:val="1"/>
         </w:numPr>
-      </w:pPr>
-      <w:r>
+        <w:rPr>
+          <w:color w:val="FF0000"/>
+        </w:rPr>
+      </w:pPr>
+      <w:r>
+        <w:rPr>
+          <w:color w:val="FF0000"/>
+        </w:rPr>
         <w:t>Decida si el enunciado siguiente es verdadero o falso</w:t>
       </w:r>
     </w:p>
     <w:p>
       <w:pPr>
         <w:ind w:left="708"/>
-      </w:pPr>
-      <w:r>
+        <w:rPr>
+          <w:color w:val="FF0000"/>
+        </w:rPr>
+      </w:pPr>
+      <w:r>
+        <w:rPr>
+          <w:color w:val="FF0000"/>
+        </w:rPr>
         <w:t>Los trastornos psicológicos no tienen ninguna influencia en la aparición o desarrollo de enfermedades físicas. (F)</w:t>
       </w:r>
     </w:p>
@@ -1246,16 +1330,28 @@
           <w:ilvl w:val="0"/>
           <w:numId w:val="1"/>
         </w:numPr>
-      </w:pPr>
-      <w:r>
+        <w:rPr>
+          <w:color w:val="FF0000"/>
+        </w:rPr>
+      </w:pPr>
+      <w:r>
+        <w:rPr>
+          <w:color w:val="FF0000"/>
+        </w:rPr>
         <w:t>Decida si el enunciado siguiente es verdadero o falso</w:t>
       </w:r>
     </w:p>
     <w:p>
       <w:pPr>
         <w:ind w:left="708"/>
-      </w:pPr>
-      <w:r>
+        <w:rPr>
+          <w:color w:val="FF0000"/>
+        </w:rPr>
+      </w:pPr>
+      <w:r>
+        <w:rPr>
+          <w:color w:val="FF0000"/>
+        </w:rPr>
         <w:t>La depresión puede tener un efecto negativo en el sistema inmunológico. (V)</w:t>
       </w:r>
     </w:p>
@@ -1266,16 +1362,28 @@
           <w:ilvl w:val="0"/>
           <w:numId w:val="1"/>
         </w:numPr>
-      </w:pPr>
-      <w:r>
+        <w:rPr>
+          <w:color w:val="FF0000"/>
+        </w:rPr>
+      </w:pPr>
+      <w:r>
+        <w:rPr>
+          <w:color w:val="FF0000"/>
+        </w:rPr>
         <w:t>Decida si el enunciado siguiente es verdadero o falso</w:t>
       </w:r>
     </w:p>
     <w:p>
       <w:pPr>
         <w:ind w:left="708"/>
-      </w:pPr>
-      <w:r>
+        <w:rPr>
+          <w:color w:val="FF0000"/>
+        </w:rPr>
+      </w:pPr>
+      <w:r>
+        <w:rPr>
+          <w:color w:val="FF0000"/>
+        </w:rPr>
         <w:t>El placebo es un tratamiento médico que se utiliza para engañar a los pacientes y no tiene ningún efecto real. (F)</w:t>
       </w:r>
     </w:p>
@@ -1286,16 +1394,28 @@
           <w:ilvl w:val="0"/>
           <w:numId w:val="1"/>
         </w:numPr>
-      </w:pPr>
-      <w:r>
+        <w:rPr>
+          <w:color w:val="FF0000"/>
+        </w:rPr>
+      </w:pPr>
+      <w:r>
+        <w:rPr>
+          <w:color w:val="FF0000"/>
+        </w:rPr>
         <w:t>Decida si el enunciado siguiente es verdadero o falso</w:t>
       </w:r>
     </w:p>
     <w:p>
       <w:pPr>
         <w:ind w:left="708"/>
-      </w:pPr>
-      <w:r>
+        <w:rPr>
+          <w:color w:val="FF0000"/>
+        </w:rPr>
+      </w:pPr>
+      <w:r>
+        <w:rPr>
+          <w:color w:val="FF0000"/>
+        </w:rPr>
         <w:t>El estrés agudo puede tener beneficios para la salud física de una persona. (V)</w:t>
       </w:r>
     </w:p>
@@ -1306,19 +1426,33 @@
           <w:ilvl w:val="0"/>
           <w:numId w:val="1"/>
         </w:numPr>
-      </w:pPr>
-      <w:r>
+        <w:rPr>
+          <w:color w:val="FF0000"/>
+        </w:rPr>
+      </w:pPr>
+      <w:bookmarkStart w:id="0" w:name="_GoBack"/>
+      <w:r>
+        <w:rPr>
+          <w:color w:val="FF0000"/>
+        </w:rPr>
         <w:t>Decida si el enunciado siguiente es verdadero o falso</w:t>
       </w:r>
     </w:p>
     <w:p>
       <w:pPr>
         <w:ind w:left="708"/>
-      </w:pPr>
-      <w:r>
+        <w:rPr>
+          <w:color w:val="FF0000"/>
+        </w:rPr>
+      </w:pPr>
+      <w:r>
+        <w:rPr>
+          <w:color w:val="FF0000"/>
+        </w:rPr>
         <w:t>La ansiedad no tiene ningún impacto en la salud física de una persona. (F)</w:t>
       </w:r>
     </w:p>
+    <w:bookmarkEnd w:id="0"/>
     <w:p>
       <w:pPr>
         <w:ind w:left="708"/>
@@ -4799,7 +4933,6 @@
           <w:color w:val="FF0000"/>
         </w:rPr>
       </w:pPr>
-      <w:bookmarkStart w:id="0" w:name="_GoBack"/>
       <w:r>
         <w:rPr>
           <w:color w:val="FF0000"/>
@@ -4807,7 +4940,6 @@
         <w:t>El uso de medicamentos es más efectivo que la psicoterapia en el tratamiento de la ansiedad. (Falso)</w:t>
       </w:r>
     </w:p>
-    <w:bookmarkEnd w:id="0"/>
     <w:p/>
     <w:p>
       <w:pPr>

</xml_diff>